<commit_message>
commit du 25 sep 2024
</commit_message>
<xml_diff>
--- a/document_templates/Contracts/individual_business/contrat_pep_individual_business.docx
+++ b/document_templates/Contracts/individual_business/contrat_pep_individual_business.docx
@@ -16,7 +16,7 @@
           <w:lang w:eastAsia="fr-FR"/>
         </w:rPr>
         <w:drawing>
-          <wp:inline distT="0" distB="0" distL="0" distR="0" wp14:anchorId="77308AE0" wp14:editId="38B6FE23">
+          <wp:inline distT="0" distB="0" distL="0" distR="0" wp14:anchorId="77308AE0" wp14:editId="5C810543">
             <wp:extent cx="2115526" cy="784860"/>
             <wp:effectExtent l="0" t="0" r="0" b="0"/>
             <wp:docPr id="3" name="Image 3" descr="C:\Users\NELLY OPELI\Desktop\DOCUMENTATION DMCC\CHARTE GROUPE COFINA\LOGO_Papiers en tetes v2019\Logos\Cofina\png\cofina-logo-horiz-rvb.png"/>
@@ -579,18 +579,54 @@
           <w:szCs w:val="16"/>
           <w:lang w:eastAsia="en-US"/>
         </w:rPr>
-        <w:t xml:space="preserve">par </w:t>
+        <w:t>par</w:t>
       </w:r>
       <w:r>
         <w:rPr>
           <w:rFonts w:eastAsia="Calibri"/>
-          <w:b/>
-          <w:bCs/>
           <w:sz w:val="16"/>
           <w:szCs w:val="16"/>
           <w:lang w:eastAsia="en-US"/>
         </w:rPr>
-        <w:t xml:space="preserve">……… </w:t>
+        <w:t xml:space="preserve"> </w:t>
+      </w:r>
+      <w:r>
+        <w:rPr>
+          <w:b/>
+          <w:bCs/>
+          <w:sz w:val="16"/>
+          <w:szCs w:val="16"/>
+        </w:rPr>
+        <w:t>${</w:t>
+      </w:r>
+      <w:proofErr w:type="spellStart"/>
+      <w:r>
+        <w:rPr>
+          <w:b/>
+          <w:bCs/>
+          <w:sz w:val="16"/>
+          <w:szCs w:val="16"/>
+        </w:rPr>
+        <w:t>representative_office_delivery</w:t>
+      </w:r>
+      <w:proofErr w:type="spellEnd"/>
+      <w:r>
+        <w:rPr>
+          <w:b/>
+          <w:bCs/>
+          <w:sz w:val="16"/>
+          <w:szCs w:val="16"/>
+        </w:rPr>
+        <w:t>}</w:t>
+      </w:r>
+      <w:r>
+        <w:rPr>
+          <w:rFonts w:eastAsia="Calibri"/>
+          <w:sz w:val="16"/>
+          <w:szCs w:val="16"/>
+          <w:lang w:eastAsia="en-US"/>
+        </w:rPr>
+        <w:t xml:space="preserve"> </w:t>
       </w:r>
       <w:r>
         <w:rPr>
@@ -772,7 +808,7 @@
           <w:szCs w:val="16"/>
           <w:lang w:val="en-US"/>
         </w:rPr>
-        <w:t xml:space="preserve"> : </w:t>
+        <w:t>:</w:t>
       </w:r>
       <w:r>
         <w:rPr>
@@ -781,6 +817,15 @@
           <w:szCs w:val="16"/>
           <w:lang w:val="en-US"/>
         </w:rPr>
+        <w:t xml:space="preserve"> </w:t>
+      </w:r>
+      <w:r>
+        <w:rPr>
+          <w:b/>
+          <w:sz w:val="16"/>
+          <w:szCs w:val="16"/>
+          <w:lang w:val="en-US"/>
+        </w:rPr>
         <w:t>${</w:t>
       </w:r>
       <w:proofErr w:type="spellStart"/>
@@ -1358,7 +1403,27 @@
           <w:sz w:val="16"/>
           <w:szCs w:val="16"/>
         </w:rPr>
-        <w:t>……</w:t>
+        <w:t>${</w:t>
+      </w:r>
+      <w:proofErr w:type="spellStart"/>
+      <w:r>
+        <w:rPr>
+          <w:b/>
+          <w:bCs/>
+          <w:sz w:val="16"/>
+          <w:szCs w:val="16"/>
+        </w:rPr>
+        <w:t>pep.montant</w:t>
+      </w:r>
+      <w:proofErr w:type="spellEnd"/>
+      <w:r>
+        <w:rPr>
+          <w:b/>
+          <w:bCs/>
+          <w:sz w:val="16"/>
+          <w:szCs w:val="16"/>
+        </w:rPr>
+        <w:t xml:space="preserve">} </w:t>
       </w:r>
       <w:r>
         <w:rPr>
@@ -1385,7 +1450,25 @@
           <w:sz w:val="16"/>
           <w:szCs w:val="16"/>
         </w:rPr>
-        <w:t xml:space="preserve">…….. </w:t>
+        <w:t>${</w:t>
+      </w:r>
+      <w:r>
+        <w:rPr>
+          <w:b/>
+          <w:bCs/>
+          <w:sz w:val="16"/>
+          <w:szCs w:val="16"/>
+        </w:rPr>
+        <w:t>pep.montant</w:t>
+      </w:r>
+      <w:r>
+        <w:rPr>
+          <w:b/>
+          <w:bCs/>
+          <w:sz w:val="16"/>
+          <w:szCs w:val="16"/>
+        </w:rPr>
+        <w:t xml:space="preserve">.fr} </w:t>
       </w:r>
       <w:r>
         <w:rPr>
@@ -1419,45 +1502,192 @@
       <w:pPr>
         <w:jc w:val="both"/>
         <w:rPr>
+          <w:b/>
+          <w:bCs/>
+          <w:sz w:val="16"/>
+          <w:szCs w:val="16"/>
+          <w:lang w:val="fr-GA"/>
+        </w:rPr>
+      </w:pPr>
+      <w:r>
+        <w:rPr>
+          <w:sz w:val="16"/>
+          <w:szCs w:val="16"/>
+        </w:rPr>
+        <w:t>Pour</w:t>
+      </w:r>
+      <w:r>
+        <w:rPr>
+          <w:sz w:val="16"/>
+          <w:szCs w:val="16"/>
+        </w:rPr>
+        <w:t xml:space="preserve"> une durée </w:t>
+      </w:r>
+      <w:r>
+        <w:rPr>
+          <w:sz w:val="16"/>
+          <w:szCs w:val="16"/>
+        </w:rPr>
+        <w:t>de</w:t>
+      </w:r>
+      <w:r>
+        <w:rPr>
+          <w:sz w:val="16"/>
+          <w:szCs w:val="16"/>
+        </w:rPr>
+        <w:t xml:space="preserve"> </w:t>
+      </w:r>
+      <w:r>
+        <w:rPr>
+          <w:sz w:val="16"/>
+          <w:szCs w:val="16"/>
+        </w:rPr>
+        <w:t xml:space="preserve"> </w:t>
+      </w:r>
+      <w:r>
+        <w:rPr>
+          <w:b/>
+          <w:bCs/>
+          <w:sz w:val="16"/>
+          <w:szCs w:val="16"/>
+        </w:rPr>
+        <w:t>${</w:t>
+      </w:r>
+      <w:proofErr w:type="spellStart"/>
+      <w:r>
+        <w:rPr>
+          <w:b/>
+          <w:bCs/>
+          <w:sz w:val="16"/>
+          <w:szCs w:val="16"/>
+        </w:rPr>
+        <w:t>pep.duree</w:t>
+      </w:r>
+      <w:proofErr w:type="spellEnd"/>
+      <w:r>
+        <w:rPr>
+          <w:b/>
+          <w:bCs/>
+          <w:sz w:val="16"/>
+          <w:szCs w:val="16"/>
+        </w:rPr>
+        <w:t xml:space="preserve">} </w:t>
+      </w:r>
+      <w:r>
+        <w:rPr>
+          <w:b/>
+          <w:bCs/>
+          <w:sz w:val="16"/>
+          <w:szCs w:val="16"/>
+        </w:rPr>
+        <w:t xml:space="preserve"> </w:t>
+      </w:r>
+      <w:r>
+        <w:rPr>
+          <w:sz w:val="16"/>
+          <w:szCs w:val="16"/>
+        </w:rPr>
+        <w:t>mois</w:t>
+      </w:r>
+      <w:r>
+        <w:rPr>
+          <w:sz w:val="16"/>
+          <w:szCs w:val="16"/>
+        </w:rPr>
+        <w:t xml:space="preserve"> </w:t>
+      </w:r>
+      <w:r>
+        <w:rPr>
+          <w:sz w:val="16"/>
+          <w:szCs w:val="16"/>
+        </w:rPr>
+        <w:t xml:space="preserve">à compter </w:t>
+      </w:r>
+      <w:r>
+        <w:rPr>
+          <w:sz w:val="16"/>
+          <w:szCs w:val="16"/>
+        </w:rPr>
+        <w:t>du</w:t>
+      </w:r>
+      <w:r>
+        <w:rPr>
+          <w:b/>
+          <w:bCs/>
+          <w:sz w:val="16"/>
+          <w:szCs w:val="16"/>
+        </w:rPr>
+        <w:t xml:space="preserve"> ${</w:t>
+      </w:r>
+      <w:proofErr w:type="spellStart"/>
+      <w:r>
+        <w:rPr>
+          <w:b/>
+          <w:bCs/>
+          <w:sz w:val="16"/>
+          <w:szCs w:val="16"/>
+        </w:rPr>
+        <w:t>pep.date_debut</w:t>
+      </w:r>
+      <w:proofErr w:type="spellEnd"/>
+      <w:r>
+        <w:rPr>
+          <w:b/>
+          <w:bCs/>
+          <w:sz w:val="16"/>
+          <w:szCs w:val="16"/>
+        </w:rPr>
+        <w:t xml:space="preserve">} </w:t>
+      </w:r>
+      <w:r>
+        <w:rPr>
+          <w:b/>
+          <w:bCs/>
+          <w:sz w:val="16"/>
+          <w:szCs w:val="16"/>
+        </w:rPr>
+        <w:t xml:space="preserve"> </w:t>
+      </w:r>
+    </w:p>
+    <w:p>
+      <w:pPr>
+        <w:jc w:val="both"/>
+        <w:rPr>
           <w:color w:val="FF0000"/>
           <w:sz w:val="16"/>
           <w:szCs w:val="16"/>
-        </w:rPr>
-      </w:pPr>
-      <w:r>
-        <w:rPr>
-          <w:sz w:val="16"/>
-          <w:szCs w:val="16"/>
-        </w:rPr>
-        <w:t>Pour</w:t>
-      </w:r>
-      <w:r>
-        <w:rPr>
-          <w:sz w:val="16"/>
-          <w:szCs w:val="16"/>
-        </w:rPr>
-        <w:t xml:space="preserve"> une durée </w:t>
-      </w:r>
-      <w:r>
-        <w:rPr>
-          <w:sz w:val="16"/>
-          <w:szCs w:val="16"/>
-        </w:rPr>
-        <w:t xml:space="preserve">de </w:t>
-      </w:r>
-      <w:r>
-        <w:rPr>
-          <w:b/>
-          <w:bCs/>
-          <w:sz w:val="16"/>
-          <w:szCs w:val="16"/>
-        </w:rPr>
-        <w:t xml:space="preserve">…… </w:t>
-      </w:r>
-      <w:r>
-        <w:rPr>
-          <w:b/>
-          <w:bCs/>
+          <w:lang w:val="fr-GA"/>
+        </w:rPr>
+      </w:pPr>
+    </w:p>
+    <w:p>
+      <w:pPr>
+        <w:jc w:val="both"/>
+        <w:rPr>
+          <w:sz w:val="16"/>
+          <w:szCs w:val="16"/>
+        </w:rPr>
+      </w:pPr>
+      <w:r>
+        <w:rPr>
+          <w:b/>
+          <w:bCs/>
+          <w:sz w:val="16"/>
+          <w:szCs w:val="16"/>
+        </w:rPr>
+        <w:t>COFINA G</w:t>
+      </w:r>
+      <w:r>
+        <w:rPr>
+          <w:b/>
+          <w:bCs/>
+          <w:sz w:val="16"/>
+          <w:szCs w:val="16"/>
+        </w:rPr>
+        <w:t>abon</w:t>
+      </w:r>
+      <w:r>
+        <w:rPr>
           <w:sz w:val="16"/>
           <w:szCs w:val="16"/>
         </w:rPr>
@@ -1468,7 +1698,14 @@
           <w:sz w:val="16"/>
           <w:szCs w:val="16"/>
         </w:rPr>
-        <w:t>mois</w:t>
+        <w:t>s’engage à rémunérer cett</w:t>
+      </w:r>
+      <w:r>
+        <w:rPr>
+          <w:sz w:val="16"/>
+          <w:szCs w:val="16"/>
+        </w:rPr>
+        <w:t>e épargne au taux annuel de</w:t>
       </w:r>
       <w:r>
         <w:rPr>
@@ -1479,17 +1716,41 @@
       </w:r>
       <w:r>
         <w:rPr>
-          <w:sz w:val="16"/>
-          <w:szCs w:val="16"/>
-        </w:rPr>
-        <w:t xml:space="preserve">à compter </w:t>
-      </w:r>
-      <w:r>
-        <w:rPr>
-          <w:sz w:val="16"/>
-          <w:szCs w:val="16"/>
-        </w:rPr>
-        <w:t>du</w:t>
+          <w:b/>
+          <w:bCs/>
+          <w:sz w:val="16"/>
+          <w:szCs w:val="16"/>
+        </w:rPr>
+        <w:t>${</w:t>
+      </w:r>
+      <w:proofErr w:type="spellStart"/>
+      <w:r>
+        <w:rPr>
+          <w:b/>
+          <w:bCs/>
+          <w:sz w:val="16"/>
+          <w:szCs w:val="16"/>
+        </w:rPr>
+        <w:t>pep.taux_annuel</w:t>
+      </w:r>
+      <w:proofErr w:type="spellEnd"/>
+      <w:r>
+        <w:rPr>
+          <w:b/>
+          <w:bCs/>
+          <w:sz w:val="16"/>
+          <w:szCs w:val="16"/>
+        </w:rPr>
+        <w:t xml:space="preserve">} </w:t>
+      </w:r>
+      <w:r>
+        <w:rPr>
+          <w:b/>
+          <w:bCs/>
+          <w:sz w:val="16"/>
+          <w:szCs w:val="16"/>
+        </w:rPr>
+        <w:t>%</w:t>
       </w:r>
       <w:r>
         <w:rPr>
@@ -1507,37 +1768,118 @@
           <w:sz w:val="16"/>
           <w:szCs w:val="16"/>
         </w:rPr>
-        <w:t>…………..</w:t>
-      </w:r>
-      <w:r>
-        <w:rPr>
-          <w:sz w:val="16"/>
-          <w:szCs w:val="16"/>
-        </w:rPr>
-        <w:t>.</w:t>
-      </w:r>
-    </w:p>
-    <w:p>
-      <w:pPr>
-        <w:jc w:val="both"/>
-        <w:rPr>
-          <w:sz w:val="16"/>
-          <w:szCs w:val="16"/>
-        </w:rPr>
-      </w:pPr>
-      <w:r>
-        <w:rPr>
-          <w:b/>
-          <w:bCs/>
-          <w:sz w:val="16"/>
-          <w:szCs w:val="16"/>
-        </w:rPr>
-        <w:t>COFINA G</w:t>
-      </w:r>
-      <w:r>
-        <w:rPr>
-          <w:b/>
-          <w:bCs/>
+        <w:t>payable à échéance.</w:t>
+      </w:r>
+    </w:p>
+    <w:p>
+      <w:pPr>
+        <w:jc w:val="both"/>
+        <w:rPr>
+          <w:sz w:val="16"/>
+          <w:szCs w:val="16"/>
+        </w:rPr>
+      </w:pPr>
+    </w:p>
+    <w:p>
+      <w:pPr>
+        <w:jc w:val="both"/>
+        <w:rPr>
+          <w:b/>
+          <w:bCs/>
+          <w:sz w:val="16"/>
+          <w:szCs w:val="16"/>
+        </w:rPr>
+      </w:pPr>
+      <w:r>
+        <w:rPr>
+          <w:b/>
+          <w:bCs/>
+          <w:sz w:val="16"/>
+          <w:szCs w:val="16"/>
+          <w:u w:val="single"/>
+        </w:rPr>
+        <w:t>ARTICLE 2</w:t>
+      </w:r>
+      <w:r>
+        <w:rPr>
+          <w:b/>
+          <w:bCs/>
+          <w:sz w:val="16"/>
+          <w:szCs w:val="16"/>
+        </w:rPr>
+        <w:t xml:space="preserve"> : </w:t>
+      </w:r>
+      <w:r>
+        <w:rPr>
+          <w:b/>
+          <w:bCs/>
+          <w:sz w:val="16"/>
+          <w:szCs w:val="16"/>
+        </w:rPr>
+        <w:t>AUTORISATION DE PRELEVEMENT</w:t>
+      </w:r>
+    </w:p>
+    <w:p>
+      <w:pPr>
+        <w:jc w:val="both"/>
+        <w:rPr>
+          <w:b/>
+          <w:bCs/>
+          <w:sz w:val="16"/>
+          <w:szCs w:val="16"/>
+        </w:rPr>
+      </w:pPr>
+    </w:p>
+    <w:p>
+      <w:pPr>
+        <w:jc w:val="both"/>
+        <w:rPr>
+          <w:sz w:val="16"/>
+          <w:szCs w:val="16"/>
+        </w:rPr>
+      </w:pPr>
+      <w:r>
+        <w:rPr>
+          <w:sz w:val="16"/>
+          <w:szCs w:val="16"/>
+        </w:rPr>
+        <w:t xml:space="preserve">Le </w:t>
+      </w:r>
+      <w:r>
+        <w:rPr>
+          <w:b/>
+          <w:bCs/>
+          <w:sz w:val="16"/>
+          <w:szCs w:val="16"/>
+        </w:rPr>
+        <w:t>Client</w:t>
+      </w:r>
+      <w:r>
+        <w:rPr>
+          <w:sz w:val="16"/>
+          <w:szCs w:val="16"/>
+        </w:rPr>
+        <w:t xml:space="preserve"> autorise formellement </w:t>
+      </w:r>
+      <w:r>
+        <w:rPr>
+          <w:b/>
+          <w:sz w:val="16"/>
+          <w:szCs w:val="16"/>
+        </w:rPr>
+        <w:t>C</w:t>
+      </w:r>
+      <w:r>
+        <w:rPr>
+          <w:b/>
+          <w:sz w:val="16"/>
+          <w:szCs w:val="16"/>
+        </w:rPr>
+        <w:t>OFINA G</w:t>
+      </w:r>
+      <w:r>
+        <w:rPr>
+          <w:b/>
           <w:sz w:val="16"/>
           <w:szCs w:val="16"/>
         </w:rPr>
@@ -1548,6 +1890,109 @@
           <w:sz w:val="16"/>
           <w:szCs w:val="16"/>
         </w:rPr>
+        <w:t xml:space="preserve"> à prélev</w:t>
+      </w:r>
+      <w:r>
+        <w:rPr>
+          <w:sz w:val="16"/>
+          <w:szCs w:val="16"/>
+        </w:rPr>
+        <w:t>er la somme susmentionnée</w:t>
+      </w:r>
+      <w:r>
+        <w:rPr>
+          <w:sz w:val="16"/>
+          <w:szCs w:val="16"/>
+        </w:rPr>
+        <w:t xml:space="preserve"> sur son compte en cas d’irrespect d’une échéance.</w:t>
+      </w:r>
+    </w:p>
+    <w:p>
+      <w:pPr>
+        <w:jc w:val="both"/>
+        <w:rPr>
+          <w:sz w:val="16"/>
+          <w:szCs w:val="16"/>
+        </w:rPr>
+      </w:pPr>
+    </w:p>
+    <w:p>
+      <w:pPr>
+        <w:jc w:val="both"/>
+        <w:rPr>
+          <w:b/>
+          <w:bCs/>
+          <w:sz w:val="16"/>
+          <w:szCs w:val="16"/>
+        </w:rPr>
+      </w:pPr>
+      <w:r>
+        <w:rPr>
+          <w:b/>
+          <w:bCs/>
+          <w:sz w:val="16"/>
+          <w:szCs w:val="16"/>
+          <w:u w:val="single"/>
+        </w:rPr>
+        <w:t xml:space="preserve">ARTICLE 3 </w:t>
+      </w:r>
+      <w:r>
+        <w:rPr>
+          <w:b/>
+          <w:bCs/>
+          <w:sz w:val="16"/>
+          <w:szCs w:val="16"/>
+        </w:rPr>
+        <w:t xml:space="preserve">: </w:t>
+      </w:r>
+      <w:r>
+        <w:rPr>
+          <w:b/>
+          <w:bCs/>
+          <w:sz w:val="16"/>
+          <w:szCs w:val="16"/>
+        </w:rPr>
+        <w:t>RUPTURE ANTICIPEE</w:t>
+      </w:r>
+    </w:p>
+    <w:p>
+      <w:pPr>
+        <w:jc w:val="both"/>
+        <w:rPr>
+          <w:b/>
+          <w:bCs/>
+          <w:sz w:val="16"/>
+          <w:szCs w:val="16"/>
+        </w:rPr>
+      </w:pPr>
+    </w:p>
+    <w:p>
+      <w:pPr>
+        <w:jc w:val="both"/>
+        <w:rPr>
+          <w:sz w:val="16"/>
+          <w:szCs w:val="16"/>
+        </w:rPr>
+      </w:pPr>
+      <w:r>
+        <w:rPr>
+          <w:sz w:val="16"/>
+          <w:szCs w:val="16"/>
+        </w:rPr>
+        <w:t xml:space="preserve">En cas de rupture anticipée du Plan d’Epargne Projet, les intérêts seront </w:t>
+      </w:r>
+      <w:r>
+        <w:rPr>
+          <w:sz w:val="16"/>
+          <w:szCs w:val="16"/>
+        </w:rPr>
+        <w:t>calculés au prorata sur la</w:t>
+      </w:r>
+      <w:r>
+        <w:rPr>
+          <w:sz w:val="16"/>
+          <w:szCs w:val="16"/>
+        </w:rPr>
         <w:t xml:space="preserve"> </w:t>
       </w:r>
       <w:r>
@@ -1555,130 +2000,76 @@
           <w:sz w:val="16"/>
           <w:szCs w:val="16"/>
         </w:rPr>
-        <w:t>s’engage à rémunérer cett</w:t>
-      </w:r>
-      <w:r>
-        <w:rPr>
-          <w:sz w:val="16"/>
-          <w:szCs w:val="16"/>
-        </w:rPr>
-        <w:t xml:space="preserve">e épargne au taux annuel de </w:t>
-      </w:r>
-      <w:r>
-        <w:rPr>
-          <w:b/>
-          <w:bCs/>
-          <w:sz w:val="16"/>
-          <w:szCs w:val="16"/>
-        </w:rPr>
-        <w:t>….</w:t>
-      </w:r>
-      <w:r>
-        <w:rPr>
-          <w:b/>
-          <w:bCs/>
-          <w:sz w:val="16"/>
-          <w:szCs w:val="16"/>
-        </w:rPr>
-        <w:t>%</w:t>
-      </w:r>
-      <w:r>
-        <w:rPr>
-          <w:b/>
-          <w:bCs/>
-          <w:sz w:val="16"/>
-          <w:szCs w:val="16"/>
-        </w:rPr>
-        <w:t xml:space="preserve"> </w:t>
-      </w:r>
-      <w:r>
-        <w:rPr>
-          <w:b/>
-          <w:bCs/>
-          <w:sz w:val="16"/>
-          <w:szCs w:val="16"/>
-        </w:rPr>
-        <w:t>payable à échéance.</w:t>
-      </w:r>
-    </w:p>
-    <w:p>
-      <w:pPr>
-        <w:jc w:val="both"/>
-        <w:rPr>
-          <w:sz w:val="16"/>
-          <w:szCs w:val="16"/>
-        </w:rPr>
-      </w:pPr>
-    </w:p>
-    <w:p>
-      <w:pPr>
-        <w:jc w:val="both"/>
-        <w:rPr>
-          <w:b/>
-          <w:bCs/>
-          <w:sz w:val="16"/>
-          <w:szCs w:val="16"/>
-        </w:rPr>
-      </w:pPr>
-      <w:r>
-        <w:rPr>
-          <w:b/>
-          <w:bCs/>
+        <w:t xml:space="preserve">période </w:t>
+      </w:r>
+      <w:r>
+        <w:rPr>
+          <w:sz w:val="16"/>
+          <w:szCs w:val="16"/>
+        </w:rPr>
+        <w:t>et selon</w:t>
+      </w:r>
+      <w:r>
+        <w:rPr>
+          <w:sz w:val="16"/>
+          <w:szCs w:val="16"/>
+        </w:rPr>
+        <w:t xml:space="preserve"> les conditions de taux et de valeur en vigueur sur le livret d’épargne au moment du déblocage.</w:t>
+      </w:r>
+    </w:p>
+    <w:p>
+      <w:pPr>
+        <w:jc w:val="both"/>
+        <w:rPr>
+          <w:sz w:val="16"/>
+          <w:szCs w:val="16"/>
+        </w:rPr>
+      </w:pPr>
+    </w:p>
+    <w:p>
+      <w:pPr>
+        <w:jc w:val="both"/>
+        <w:rPr>
+          <w:sz w:val="16"/>
+          <w:szCs w:val="16"/>
+        </w:rPr>
+      </w:pPr>
+      <w:r>
+        <w:rPr>
+          <w:b/>
           <w:sz w:val="16"/>
           <w:szCs w:val="16"/>
           <w:u w:val="single"/>
         </w:rPr>
-        <w:t>ARTICLE 2</w:t>
-      </w:r>
-      <w:r>
-        <w:rPr>
-          <w:b/>
-          <w:bCs/>
-          <w:sz w:val="16"/>
-          <w:szCs w:val="16"/>
-        </w:rPr>
-        <w:t xml:space="preserve"> : </w:t>
-      </w:r>
-      <w:r>
-        <w:rPr>
-          <w:b/>
-          <w:bCs/>
-          <w:sz w:val="16"/>
-          <w:szCs w:val="16"/>
-        </w:rPr>
-        <w:t>AUTORISATION DE PRELEVEMENT</w:t>
-      </w:r>
-    </w:p>
-    <w:p>
-      <w:pPr>
-        <w:jc w:val="both"/>
-        <w:rPr>
-          <w:b/>
-          <w:bCs/>
-          <w:sz w:val="16"/>
-          <w:szCs w:val="16"/>
-        </w:rPr>
-      </w:pPr>
-    </w:p>
-    <w:p>
-      <w:pPr>
-        <w:jc w:val="both"/>
-        <w:rPr>
-          <w:sz w:val="16"/>
-          <w:szCs w:val="16"/>
-        </w:rPr>
-      </w:pPr>
-      <w:r>
-        <w:rPr>
-          <w:sz w:val="16"/>
-          <w:szCs w:val="16"/>
-        </w:rPr>
-        <w:t xml:space="preserve">Le </w:t>
-      </w:r>
-      <w:r>
-        <w:rPr>
-          <w:b/>
-          <w:bCs/>
+        <w:t>ARTICLE 4</w:t>
+      </w:r>
+      <w:r>
+        <w:rPr>
+          <w:b/>
+          <w:sz w:val="16"/>
+          <w:szCs w:val="16"/>
+        </w:rPr>
+        <w:t xml:space="preserve"> : IMPOTS ET FRAIS </w:t>
+      </w:r>
+    </w:p>
+    <w:p>
+      <w:pPr>
+        <w:jc w:val="both"/>
+        <w:rPr>
+          <w:sz w:val="16"/>
+          <w:szCs w:val="16"/>
+        </w:rPr>
+      </w:pPr>
+      <w:r>
+        <w:rPr>
+          <w:sz w:val="16"/>
+          <w:szCs w:val="16"/>
+        </w:rPr>
+        <w:t xml:space="preserve">Tous impôts ou taxes quelconques présents et à venir sur le principal ou les intérêts des sommes qui pourront être dues par le </w:t>
+      </w:r>
+      <w:r>
+        <w:rPr>
+          <w:b/>
           <w:sz w:val="16"/>
           <w:szCs w:val="16"/>
         </w:rPr>
@@ -1689,227 +2080,6 @@
           <w:sz w:val="16"/>
           <w:szCs w:val="16"/>
         </w:rPr>
-        <w:t xml:space="preserve"> autorise formellement </w:t>
-      </w:r>
-      <w:r>
-        <w:rPr>
-          <w:b/>
-          <w:sz w:val="16"/>
-          <w:szCs w:val="16"/>
-        </w:rPr>
-        <w:t>C</w:t>
-      </w:r>
-      <w:r>
-        <w:rPr>
-          <w:b/>
-          <w:sz w:val="16"/>
-          <w:szCs w:val="16"/>
-        </w:rPr>
-        <w:t>OFINA G</w:t>
-      </w:r>
-      <w:r>
-        <w:rPr>
-          <w:b/>
-          <w:sz w:val="16"/>
-          <w:szCs w:val="16"/>
-        </w:rPr>
-        <w:t>abon</w:t>
-      </w:r>
-      <w:r>
-        <w:rPr>
-          <w:sz w:val="16"/>
-          <w:szCs w:val="16"/>
-        </w:rPr>
-        <w:t xml:space="preserve"> à prélev</w:t>
-      </w:r>
-      <w:r>
-        <w:rPr>
-          <w:sz w:val="16"/>
-          <w:szCs w:val="16"/>
-        </w:rPr>
-        <w:t>er la somme susmentionnée</w:t>
-      </w:r>
-      <w:r>
-        <w:rPr>
-          <w:sz w:val="16"/>
-          <w:szCs w:val="16"/>
-        </w:rPr>
-        <w:t xml:space="preserve"> sur son compte en cas d’irrespect d’une échéance.</w:t>
-      </w:r>
-    </w:p>
-    <w:p>
-      <w:pPr>
-        <w:jc w:val="both"/>
-        <w:rPr>
-          <w:sz w:val="16"/>
-          <w:szCs w:val="16"/>
-        </w:rPr>
-      </w:pPr>
-    </w:p>
-    <w:p>
-      <w:pPr>
-        <w:jc w:val="both"/>
-        <w:rPr>
-          <w:b/>
-          <w:bCs/>
-          <w:sz w:val="16"/>
-          <w:szCs w:val="16"/>
-        </w:rPr>
-      </w:pPr>
-      <w:r>
-        <w:rPr>
-          <w:b/>
-          <w:bCs/>
-          <w:sz w:val="16"/>
-          <w:szCs w:val="16"/>
-          <w:u w:val="single"/>
-        </w:rPr>
-        <w:t xml:space="preserve">ARTICLE 3 </w:t>
-      </w:r>
-      <w:r>
-        <w:rPr>
-          <w:b/>
-          <w:bCs/>
-          <w:sz w:val="16"/>
-          <w:szCs w:val="16"/>
-        </w:rPr>
-        <w:t xml:space="preserve">: </w:t>
-      </w:r>
-      <w:r>
-        <w:rPr>
-          <w:b/>
-          <w:bCs/>
-          <w:sz w:val="16"/>
-          <w:szCs w:val="16"/>
-        </w:rPr>
-        <w:t>RUPTURE ANTICIPEE</w:t>
-      </w:r>
-    </w:p>
-    <w:p>
-      <w:pPr>
-        <w:jc w:val="both"/>
-        <w:rPr>
-          <w:b/>
-          <w:bCs/>
-          <w:sz w:val="16"/>
-          <w:szCs w:val="16"/>
-        </w:rPr>
-      </w:pPr>
-    </w:p>
-    <w:p>
-      <w:pPr>
-        <w:jc w:val="both"/>
-        <w:rPr>
-          <w:sz w:val="16"/>
-          <w:szCs w:val="16"/>
-        </w:rPr>
-      </w:pPr>
-      <w:r>
-        <w:rPr>
-          <w:sz w:val="16"/>
-          <w:szCs w:val="16"/>
-        </w:rPr>
-        <w:t xml:space="preserve">En cas de rupture anticipée du Plan d’Epargne Projet, les intérêts seront </w:t>
-      </w:r>
-      <w:r>
-        <w:rPr>
-          <w:sz w:val="16"/>
-          <w:szCs w:val="16"/>
-        </w:rPr>
-        <w:t>calculés au prorata sur la</w:t>
-      </w:r>
-      <w:r>
-        <w:rPr>
-          <w:sz w:val="16"/>
-          <w:szCs w:val="16"/>
-        </w:rPr>
-        <w:t xml:space="preserve"> </w:t>
-      </w:r>
-      <w:r>
-        <w:rPr>
-          <w:sz w:val="16"/>
-          <w:szCs w:val="16"/>
-        </w:rPr>
-        <w:t xml:space="preserve">période </w:t>
-      </w:r>
-      <w:r>
-        <w:rPr>
-          <w:sz w:val="16"/>
-          <w:szCs w:val="16"/>
-        </w:rPr>
-        <w:t>et selon</w:t>
-      </w:r>
-      <w:r>
-        <w:rPr>
-          <w:sz w:val="16"/>
-          <w:szCs w:val="16"/>
-        </w:rPr>
-        <w:t xml:space="preserve"> les conditions de taux et de valeur en vigueur sur le livret d’épargne au moment du déblocage.</w:t>
-      </w:r>
-    </w:p>
-    <w:p>
-      <w:pPr>
-        <w:jc w:val="both"/>
-        <w:rPr>
-          <w:sz w:val="16"/>
-          <w:szCs w:val="16"/>
-        </w:rPr>
-      </w:pPr>
-    </w:p>
-    <w:p>
-      <w:pPr>
-        <w:jc w:val="both"/>
-        <w:rPr>
-          <w:sz w:val="16"/>
-          <w:szCs w:val="16"/>
-        </w:rPr>
-      </w:pPr>
-      <w:r>
-        <w:rPr>
-          <w:b/>
-          <w:sz w:val="16"/>
-          <w:szCs w:val="16"/>
-          <w:u w:val="single"/>
-        </w:rPr>
-        <w:t>ARTICLE 4</w:t>
-      </w:r>
-      <w:r>
-        <w:rPr>
-          <w:b/>
-          <w:sz w:val="16"/>
-          <w:szCs w:val="16"/>
-        </w:rPr>
-        <w:t xml:space="preserve"> : IMPOTS ET FRAIS </w:t>
-      </w:r>
-    </w:p>
-    <w:p>
-      <w:pPr>
-        <w:jc w:val="both"/>
-        <w:rPr>
-          <w:sz w:val="16"/>
-          <w:szCs w:val="16"/>
-        </w:rPr>
-      </w:pPr>
-      <w:r>
-        <w:rPr>
-          <w:sz w:val="16"/>
-          <w:szCs w:val="16"/>
-        </w:rPr>
-        <w:t xml:space="preserve">Tous impôts ou taxes quelconques présents et à venir sur le principal ou les intérêts des sommes qui pourront être dues par le </w:t>
-      </w:r>
-      <w:r>
-        <w:rPr>
-          <w:b/>
-          <w:sz w:val="16"/>
-          <w:szCs w:val="16"/>
-        </w:rPr>
-        <w:t>Client</w:t>
-      </w:r>
-      <w:r>
-        <w:rPr>
-          <w:sz w:val="16"/>
-          <w:szCs w:val="16"/>
-        </w:rPr>
         <w:t xml:space="preserve"> seront à sa charge, y compris ceux dont </w:t>
       </w:r>
       <w:r>
@@ -1942,15 +2112,7 @@
           <w:sz w:val="16"/>
           <w:szCs w:val="16"/>
         </w:rPr>
-        <w:t xml:space="preserve">Tous les frais engagés par l’Institution pour la mise en place du présent contrat et son exécution, notamment en cas de </w:t>
-      </w:r>
-      <w:r>
-        <w:rPr>
-          <w:b/>
-          <w:sz w:val="16"/>
-          <w:szCs w:val="16"/>
-        </w:rPr>
-        <w:t>défaut, seront à la charge du Client. Il en sera de même de tous frais, honoraires engagés par l’Institution en vue du recouvrement des sommes due par le Client</w:t>
+        <w:t>Tous les frais engagés par l’Institution pour la mise en place du présent contrat et son exécution, notamment en cas de défaut, seront à la charge du Client. Il en sera de même de tous frais, honoraires engagés par l’Institution en vue du recouvrement des sommes due par le Client</w:t>
       </w:r>
       <w:r>
         <w:rPr>
@@ -3235,6 +3397,32 @@
       <w:lang w:eastAsia="ar-SA"/>
     </w:rPr>
   </w:style>
+  <w:style w:type="paragraph" w:styleId="PrformatHTML">
+    <w:name w:val="HTML Preformatted"/>
+    <w:basedOn w:val="Normal"/>
+    <w:link w:val="PrformatHTMLCar"/>
+    <w:uiPriority w:val="99"/>
+    <w:semiHidden/>
+    <w:unhideWhenUsed/>
+    <w:rsid w:val="00B80E46"/>
+    <w:rPr>
+      <w:rFonts w:ascii="Consolas" w:hAnsi="Consolas"/>
+      <w:sz w:val="20"/>
+      <w:szCs w:val="20"/>
+    </w:rPr>
+  </w:style>
+  <w:style w:type="character" w:customStyle="1" w:styleId="PrformatHTMLCar">
+    <w:name w:val="Préformaté HTML Car"/>
+    <w:basedOn w:val="Policepardfaut"/>
+    <w:link w:val="PrformatHTML"/>
+    <w:uiPriority w:val="99"/>
+    <w:semiHidden/>
+    <w:rsid w:val="00B80E46"/>
+    <w:rPr>
+      <w:rFonts w:ascii="Consolas" w:hAnsi="Consolas"/>
+      <w:lang w:eastAsia="ar-SA"/>
+    </w:rPr>
+  </w:style>
 </w:styles>
 </file>
 

</xml_diff>